<commit_message>
Add AngleSpringScaleSlider at DispAndLimitsPlateMenu.
</commit_message>
<xml_diff>
--- a/Documents/TroubleShooting/WhyTheDispAndLimitsPlateMenuAlsoHasASliderForTheSameItem.docx
+++ b/Documents/TroubleShooting/WhyTheDispAndLimitsPlateMenuAlsoHasASliderForTheSameItem.docx
@@ -12,7 +12,21 @@
         <w:rPr>
           <w:rFonts w:eastAsia="Meiryo UI" w:hint="eastAsia"/>
         </w:rPr>
-        <w:t>各プレートメニューの項目と同じ項目についてのスライダーがDispAndLimitsプレートメニューにも存在する理由について</w:t>
+        <w:t>各プレートメニューの項目と同じ項目についてのスライダーが</w:t>
+      </w:r>
+      <w:proofErr w:type="spellStart"/>
+      <w:r>
+        <w:rPr>
+          <w:rFonts w:eastAsia="Meiryo UI" w:hint="eastAsia"/>
+        </w:rPr>
+        <w:t>DispAndLimits</w:t>
+      </w:r>
+      <w:proofErr w:type="spellEnd"/>
+      <w:r>
+        <w:rPr>
+          <w:rFonts w:eastAsia="Meiryo UI" w:hint="eastAsia"/>
+        </w:rPr>
+        <w:t>プレートメニューにも存在する理由について</w:t>
       </w:r>
     </w:p>
     <w:p>
@@ -25,7 +39,21 @@
         <w:rPr>
           <w:rFonts w:eastAsia="Meiryo UI"/>
         </w:rPr>
-        <w:t>Documentation on why the DispAndLimits plate menu also has a slider for the same item as the item in each plate menu</w:t>
+        <w:t xml:space="preserve">Documentation on why the </w:t>
+      </w:r>
+      <w:proofErr w:type="spellStart"/>
+      <w:r>
+        <w:rPr>
+          <w:rFonts w:eastAsia="Meiryo UI"/>
+        </w:rPr>
+        <w:t>DispAndLimits</w:t>
+      </w:r>
+      <w:proofErr w:type="spellEnd"/>
+      <w:r>
+        <w:rPr>
+          <w:rFonts w:eastAsia="Meiryo UI"/>
+        </w:rPr>
+        <w:t xml:space="preserve"> plate menu also has a slider for the same item as the item in each plate menu</w:t>
       </w:r>
       <w:r>
         <w:rPr>
@@ -66,11 +94,54 @@
           <w:rFonts w:eastAsia="Meiryo UI"/>
         </w:rPr>
       </w:pPr>
+      <w:proofErr w:type="spellStart"/>
       <w:r>
         <w:rPr>
           <w:rFonts w:eastAsia="Meiryo UI" w:hint="eastAsia"/>
         </w:rPr>
-        <w:t xml:space="preserve">LimitEulerプレートメニューには物理角度制限度合のスライダーがあります.　</w:t>
+        <w:t>LimitEuler</w:t>
+      </w:r>
+      <w:proofErr w:type="spellEnd"/>
+      <w:r>
+        <w:rPr>
+          <w:rFonts w:eastAsia="Meiryo UI" w:hint="eastAsia"/>
+        </w:rPr>
+        <w:t xml:space="preserve">プレートメニューには物理角度制限度合のスライダーがあります.　</w:t>
+      </w:r>
+    </w:p>
+    <w:p>
+      <w:pPr>
+        <w:rPr>
+          <w:rFonts w:eastAsia="Meiryo UI"/>
+        </w:rPr>
+      </w:pPr>
+      <w:proofErr w:type="spellStart"/>
+      <w:r>
+        <w:rPr>
+          <w:rFonts w:eastAsia="Meiryo UI" w:hint="eastAsia"/>
+        </w:rPr>
+        <w:t>RigidParams</w:t>
+      </w:r>
+      <w:proofErr w:type="spellEnd"/>
+      <w:r>
+        <w:rPr>
+          <w:rFonts w:eastAsia="Meiryo UI" w:hint="eastAsia"/>
+        </w:rPr>
+        <w:t>プレートメニューには</w:t>
+      </w:r>
+      <w:proofErr w:type="spellStart"/>
+      <w:r>
+        <w:rPr>
+          <w:rFonts w:eastAsia="Meiryo UI" w:hint="eastAsia"/>
+        </w:rPr>
+        <w:t>rotSpringValue</w:t>
+      </w:r>
+      <w:proofErr w:type="spellEnd"/>
+      <w:r>
+        <w:rPr>
+          <w:rFonts w:eastAsia="Meiryo UI" w:hint="eastAsia"/>
+        </w:rPr>
+        <w:t>設定GUIがあります.</w:t>
       </w:r>
     </w:p>
     <w:p>
@@ -83,27 +154,67 @@
         <w:rPr>
           <w:rFonts w:eastAsia="Meiryo UI" w:hint="eastAsia"/>
         </w:rPr>
-        <w:t>それなのにDispAndLimitsプレートメニューにもLightsスライダーとPhysicalLimitScaleスライダーがあります.　その理由について書きます.</w:t>
+        <w:t>それなのに</w:t>
+      </w:r>
+      <w:proofErr w:type="spellStart"/>
+      <w:r>
+        <w:rPr>
+          <w:rFonts w:eastAsia="Meiryo UI" w:hint="eastAsia"/>
+        </w:rPr>
+        <w:t>DispAndLimits</w:t>
+      </w:r>
+      <w:proofErr w:type="spellEnd"/>
+      <w:r>
+        <w:rPr>
+          <w:rFonts w:eastAsia="Meiryo UI" w:hint="eastAsia"/>
+        </w:rPr>
+        <w:t>プレートメニューにもLightsスライダーと</w:t>
+      </w:r>
+      <w:proofErr w:type="spellStart"/>
+      <w:r>
+        <w:rPr>
+          <w:rFonts w:eastAsia="Meiryo UI" w:hint="eastAsia"/>
+        </w:rPr>
+        <w:t>PhysicalLimitScale</w:t>
+      </w:r>
+      <w:proofErr w:type="spellEnd"/>
+      <w:r>
+        <w:rPr>
+          <w:rFonts w:eastAsia="Meiryo UI" w:hint="eastAsia"/>
+        </w:rPr>
+        <w:t>スライダー</w:t>
+      </w:r>
+      <w:r>
+        <w:rPr>
+          <w:rFonts w:eastAsia="Meiryo UI" w:hint="eastAsia"/>
+        </w:rPr>
+        <w:t>と</w:t>
+      </w:r>
+      <w:proofErr w:type="spellStart"/>
+      <w:r>
+        <w:rPr>
+          <w:rFonts w:eastAsia="Meiryo UI" w:hint="eastAsia"/>
+        </w:rPr>
+        <w:t>AngleSpringScale</w:t>
+      </w:r>
+      <w:proofErr w:type="spellEnd"/>
+      <w:r>
+        <w:rPr>
+          <w:rFonts w:eastAsia="Meiryo UI" w:hint="eastAsia"/>
+        </w:rPr>
+        <w:t>スライダー</w:t>
+      </w:r>
+      <w:r>
+        <w:rPr>
+          <w:rFonts w:eastAsia="Meiryo UI" w:hint="eastAsia"/>
+        </w:rPr>
+        <w:t>があります.　その理由について書きます.</w:t>
       </w:r>
     </w:p>
     <w:p>
       <w:pPr>
         <w:rPr>
           <w:rFonts w:eastAsia="Meiryo UI"/>
-        </w:rPr>
-      </w:pPr>
-    </w:p>
-    <w:p>
-      <w:pPr>
-        <w:rPr>
-          <w:rFonts w:eastAsia="Meiryo UI"/>
-        </w:rPr>
-      </w:pPr>
-    </w:p>
-    <w:p>
-      <w:pPr>
-        <w:rPr>
-          <w:rFonts w:eastAsia="Meiryo UI" w:hint="eastAsia"/>
         </w:rPr>
       </w:pPr>
     </w:p>
@@ -137,11 +248,19 @@
         </w:rPr>
         <w:t>、</w:t>
       </w:r>
+      <w:proofErr w:type="spellStart"/>
       <w:r>
         <w:rPr>
           <w:rFonts w:eastAsia="Meiryo UI" w:hint="eastAsia"/>
         </w:rPr>
-        <w:t>DispAndLimitsメニューでは</w:t>
+        <w:t>DispAndLimits</w:t>
+      </w:r>
+      <w:proofErr w:type="spellEnd"/>
+      <w:r>
+        <w:rPr>
+          <w:rFonts w:eastAsia="Meiryo UI" w:hint="eastAsia"/>
+        </w:rPr>
+        <w:t>メニューでは</w:t>
       </w:r>
       <w:r>
         <w:rPr>
@@ -169,20 +288,6 @@
           <w:rFonts w:eastAsia="Meiryo UI"/>
         </w:rPr>
       </w:pPr>
-    </w:p>
-    <w:p>
-      <w:pPr>
-        <w:rPr>
-          <w:rFonts w:eastAsia="Meiryo UI" w:hint="eastAsia"/>
-        </w:rPr>
-      </w:pPr>
-    </w:p>
-    <w:p>
-      <w:pPr>
-        <w:rPr>
-          <w:rFonts w:eastAsia="Meiryo UI" w:hint="eastAsia"/>
-        </w:rPr>
-      </w:pPr>
       <w:r>
         <w:rPr>
           <w:rFonts w:eastAsia="Meiryo UI" w:hint="eastAsia"/>
@@ -205,13 +310,33 @@
         <w:rPr>
           <w:rFonts w:eastAsia="Meiryo UI" w:hint="eastAsia"/>
         </w:rPr>
-        <w:t xml:space="preserve">Shaderプレートメニューでは各マテリアルが各光源に対してどれだけ影響を受けるかの設定をします.　</w:t>
+        <w:t>Shaderプレートメニューでは各マテリアルが各光源</w:t>
       </w:r>
       <w:r>
         <w:rPr>
           <w:rFonts w:eastAsia="Meiryo UI" w:hint="eastAsia"/>
         </w:rPr>
-        <w:t>DispAndLimitsでは</w:t>
+        <w:t>(Lightsメニューで設定した結果)</w:t>
+      </w:r>
+      <w:r>
+        <w:rPr>
+          <w:rFonts w:eastAsia="Meiryo UI" w:hint="eastAsia"/>
+        </w:rPr>
+        <w:t xml:space="preserve">に対してどれだけ影響を受けるかの設定をします.　</w:t>
+      </w:r>
+      <w:proofErr w:type="spellStart"/>
+      <w:r>
+        <w:rPr>
+          <w:rFonts w:eastAsia="Meiryo UI" w:hint="eastAsia"/>
+        </w:rPr>
+        <w:t>DispAndLimits</w:t>
+      </w:r>
+      <w:proofErr w:type="spellEnd"/>
+      <w:r>
+        <w:rPr>
+          <w:rFonts w:eastAsia="Meiryo UI" w:hint="eastAsia"/>
+        </w:rPr>
+        <w:t>では</w:t>
       </w:r>
       <w:r>
         <w:rPr>
@@ -223,9 +348,44 @@
     <w:p>
       <w:pPr>
         <w:rPr>
+          <w:rFonts w:eastAsia="Meiryo UI"/>
+        </w:rPr>
+      </w:pPr>
+    </w:p>
+    <w:p>
+      <w:pPr>
+        <w:rPr>
+          <w:rFonts w:eastAsia="Meiryo UI"/>
+        </w:rPr>
+      </w:pPr>
+      <w:proofErr w:type="spellStart"/>
+      <w:r>
+        <w:rPr>
           <w:rFonts w:eastAsia="Meiryo UI" w:hint="eastAsia"/>
         </w:rPr>
-      </w:pPr>
+        <w:t>LimitEuler</w:t>
+      </w:r>
+      <w:proofErr w:type="spellEnd"/>
+      <w:r>
+        <w:rPr>
+          <w:rFonts w:eastAsia="Meiryo UI" w:hint="eastAsia"/>
+        </w:rPr>
+        <w:t xml:space="preserve">プレートメニューでは個々のボーンの物理角度制限の制限度合も設定します.　</w:t>
+      </w:r>
+      <w:proofErr w:type="spellStart"/>
+      <w:r>
+        <w:rPr>
+          <w:rFonts w:eastAsia="Meiryo UI" w:hint="eastAsia"/>
+        </w:rPr>
+        <w:t>DispAndLimits</w:t>
+      </w:r>
+      <w:proofErr w:type="spellEnd"/>
+      <w:r>
+        <w:rPr>
+          <w:rFonts w:eastAsia="Meiryo UI" w:hint="eastAsia"/>
+        </w:rPr>
+        <w:t>プレートメニューでは全てのボーンの物理角度制限度合に対して倍率を掛ける設定をします.</w:t>
+      </w:r>
     </w:p>
     <w:p>
       <w:pPr>
@@ -244,7 +404,42 @@
         <w:rPr>
           <w:rFonts w:eastAsia="Meiryo UI" w:hint="eastAsia"/>
         </w:rPr>
-        <w:t>LimitEulerプレートメニューでは個々のボーンの物理角度制限の制限度合も設定します.　DispAndLimitsプレートメニューでは全てのボーンの物理角度制限度合に対して倍率を掛ける設定をします.</w:t>
+        <w:t>同様に</w:t>
+      </w:r>
+    </w:p>
+    <w:p>
+      <w:pPr>
+        <w:rPr>
+          <w:rFonts w:eastAsia="Meiryo UI"/>
+        </w:rPr>
+      </w:pPr>
+      <w:proofErr w:type="spellStart"/>
+      <w:r>
+        <w:rPr>
+          <w:rFonts w:eastAsia="Meiryo UI" w:hint="eastAsia"/>
+        </w:rPr>
+        <w:t>RigidParams</w:t>
+      </w:r>
+      <w:proofErr w:type="spellEnd"/>
+      <w:r>
+        <w:rPr>
+          <w:rFonts w:eastAsia="Meiryo UI" w:hint="eastAsia"/>
+        </w:rPr>
+        <w:t>プレートメニューでは個々の剛体に対して回転バネ定数を設定し、</w:t>
+      </w:r>
+      <w:proofErr w:type="spellStart"/>
+      <w:r>
+        <w:rPr>
+          <w:rFonts w:eastAsia="Meiryo UI" w:hint="eastAsia"/>
+        </w:rPr>
+        <w:t>DispAndLimits</w:t>
+      </w:r>
+      <w:proofErr w:type="spellEnd"/>
+      <w:r>
+        <w:rPr>
+          <w:rFonts w:eastAsia="Meiryo UI" w:hint="eastAsia"/>
+        </w:rPr>
+        <w:t>プレートメニューで全ての剛体の回転バネ定数に対して倍率を掛ける設定をします.</w:t>
       </w:r>
     </w:p>
     <w:p>
@@ -260,13 +455,6 @@
           <w:rFonts w:eastAsia="Meiryo UI"/>
         </w:rPr>
       </w:pPr>
-    </w:p>
-    <w:p>
-      <w:pPr>
-        <w:rPr>
-          <w:rFonts w:eastAsia="Meiryo UI" w:hint="eastAsia"/>
-        </w:rPr>
-      </w:pPr>
       <w:r>
         <w:rPr>
           <w:rFonts w:eastAsia="Meiryo UI" w:hint="eastAsia"/>
@@ -277,19 +465,21 @@
         <w:rPr>
           <w:rFonts w:eastAsia="Meiryo UI" w:hint="eastAsia"/>
         </w:rPr>
-        <w:t>環境依存問題をDispAndLimitsプレートメニューのスライダー設定で「ある程度</w:t>
+        <w:t>環境依存問題を</w:t>
       </w:r>
+      <w:proofErr w:type="spellStart"/>
       <w:r>
         <w:rPr>
           <w:rFonts w:eastAsia="Meiryo UI" w:hint="eastAsia"/>
         </w:rPr>
-        <w:t>」</w:t>
+        <w:t>DispAndLimits</w:t>
       </w:r>
+      <w:proofErr w:type="spellEnd"/>
       <w:r>
         <w:rPr>
           <w:rFonts w:eastAsia="Meiryo UI" w:hint="eastAsia"/>
         </w:rPr>
-        <w:t>吸収出来ることを想定しています。</w:t>
+        <w:t>プレートメニューのスライダー設定で「ある程度」吸収出来ることを想定しています。</w:t>
       </w:r>
     </w:p>
     <w:p>
@@ -315,7 +505,19 @@
         <w:rPr>
           <w:rFonts w:eastAsia="Meiryo UI" w:hint="eastAsia"/>
         </w:rPr>
-        <w:t>物理の角度制限の具合は表示速度の速い遅いで変化します。</w:t>
+        <w:t>物理の</w:t>
+      </w:r>
+      <w:r>
+        <w:rPr>
+          <w:rFonts w:eastAsia="Meiryo UI" w:hint="eastAsia"/>
+        </w:rPr>
+        <w:t>バネ定数や</w:t>
+      </w:r>
+      <w:r>
+        <w:rPr>
+          <w:rFonts w:eastAsia="Meiryo UI" w:hint="eastAsia"/>
+        </w:rPr>
+        <w:t>角度制限の具合は表示速度の速い遅いで変化します。</w:t>
       </w:r>
     </w:p>
     <w:p>
@@ -328,7 +530,19 @@
         <w:rPr>
           <w:rFonts w:eastAsia="Meiryo UI" w:hint="eastAsia"/>
         </w:rPr>
-        <w:t>それらの違いを調整するために個々の光源と個々のボーンの角度制限を個々に設定し直すのは骨が折れます。</w:t>
+        <w:t>それらの違いを調整するために個々の光源と個々のボーンの角度制限</w:t>
+      </w:r>
+      <w:r>
+        <w:rPr>
+          <w:rFonts w:eastAsia="Meiryo UI" w:hint="eastAsia"/>
+        </w:rPr>
+        <w:t>と個々の剛体設定</w:t>
+      </w:r>
+      <w:r>
+        <w:rPr>
+          <w:rFonts w:eastAsia="Meiryo UI" w:hint="eastAsia"/>
+        </w:rPr>
+        <w:t>を設定し直すのは骨が折れます。</w:t>
       </w:r>
     </w:p>
     <w:p>
@@ -341,7 +555,265 @@
         <w:rPr>
           <w:rFonts w:eastAsia="Meiryo UI" w:hint="eastAsia"/>
         </w:rPr>
-        <w:t>ですが、DispAndLimitsプレートメニューのスライダーで設定全体をスケールすることによりある程度調整可能だと思っています。</w:t>
+        <w:t>ですが、</w:t>
+      </w:r>
+      <w:proofErr w:type="spellStart"/>
+      <w:r>
+        <w:rPr>
+          <w:rFonts w:eastAsia="Meiryo UI" w:hint="eastAsia"/>
+        </w:rPr>
+        <w:t>DispAndLimits</w:t>
+      </w:r>
+      <w:proofErr w:type="spellEnd"/>
+      <w:r>
+        <w:rPr>
+          <w:rFonts w:eastAsia="Meiryo UI" w:hint="eastAsia"/>
+        </w:rPr>
+        <w:t>プレートメニューのスライダーで設定全体をスケールすることによりある程度調整可能だと思っています。</w:t>
+      </w:r>
+    </w:p>
+    <w:p>
+      <w:pPr>
+        <w:rPr>
+          <w:rFonts w:eastAsia="Meiryo UI"/>
+        </w:rPr>
+      </w:pPr>
+      <w:r>
+        <w:rPr>
+          <w:rFonts w:eastAsia="Meiryo UI" w:hint="eastAsia"/>
+        </w:rPr>
+        <w:t>そのような意味で同じ項目について複数スライダーが存在し、全体に対するスケールスライダーは</w:t>
+      </w:r>
+      <w:proofErr w:type="spellStart"/>
+      <w:r>
+        <w:rPr>
+          <w:rFonts w:eastAsia="Meiryo UI" w:hint="eastAsia"/>
+        </w:rPr>
+        <w:t>DispAndLimits</w:t>
+      </w:r>
+      <w:proofErr w:type="spellEnd"/>
+      <w:r>
+        <w:rPr>
+          <w:rFonts w:eastAsia="Meiryo UI" w:hint="eastAsia"/>
+        </w:rPr>
+        <w:t>プレートメニューにあります。</w:t>
+      </w:r>
+    </w:p>
+    <w:p>
+      <w:pPr>
+        <w:ind w:firstLineChars="1900" w:firstLine="4180"/>
+        <w:rPr>
+          <w:rFonts w:eastAsia="Meiryo UI"/>
+        </w:rPr>
+      </w:pPr>
+      <w:r>
+        <w:rPr>
+          <w:rFonts w:eastAsia="Meiryo UI" w:hint="eastAsia"/>
+        </w:rPr>
+        <w:t>次ページへ続く</w:t>
+      </w:r>
+    </w:p>
+    <w:p>
+      <w:pPr>
+        <w:rPr>
+          <w:rFonts w:eastAsia="Meiryo UI"/>
+        </w:rPr>
+      </w:pPr>
+      <w:r>
+        <w:rPr>
+          <w:rFonts w:eastAsia="Meiryo UI" w:hint="eastAsia"/>
+        </w:rPr>
+        <w:lastRenderedPageBreak/>
+        <w:t>物理設定に関してもう少し書いておきます。</w:t>
+      </w:r>
+    </w:p>
+    <w:p>
+      <w:pPr>
+        <w:rPr>
+          <w:rFonts w:eastAsia="Meiryo UI"/>
+        </w:rPr>
+      </w:pPr>
+    </w:p>
+    <w:p>
+      <w:pPr>
+        <w:rPr>
+          <w:rFonts w:eastAsia="Meiryo UI"/>
+        </w:rPr>
+      </w:pPr>
+      <w:r>
+        <w:rPr>
+          <w:rFonts w:eastAsia="Meiryo UI" w:hint="eastAsia"/>
+        </w:rPr>
+        <w:t>物理シミュレーションが表示の速い遅いに関係しているのは、恐らく物理計算に使う定数などが時間依存の定数だからだと思います。</w:t>
+      </w:r>
+    </w:p>
+    <w:p>
+      <w:pPr>
+        <w:rPr>
+          <w:rFonts w:eastAsia="Meiryo UI"/>
+        </w:rPr>
+      </w:pPr>
+      <w:r>
+        <w:rPr>
+          <w:rFonts w:eastAsia="Meiryo UI" w:hint="eastAsia"/>
+        </w:rPr>
+        <w:t>そして</w:t>
+      </w:r>
+      <w:proofErr w:type="spellStart"/>
+      <w:r>
+        <w:rPr>
+          <w:rFonts w:eastAsia="Meiryo UI" w:hint="eastAsia"/>
+        </w:rPr>
+        <w:t>AdditiveIK</w:t>
+      </w:r>
+      <w:proofErr w:type="spellEnd"/>
+      <w:r>
+        <w:rPr>
+          <w:rFonts w:eastAsia="Meiryo UI" w:hint="eastAsia"/>
+        </w:rPr>
+        <w:t>では物理シミュレーションライブラリとして</w:t>
+      </w:r>
+      <w:proofErr w:type="spellStart"/>
+      <w:r>
+        <w:rPr>
+          <w:rFonts w:eastAsia="Meiryo UI" w:hint="eastAsia"/>
+        </w:rPr>
+        <w:t>BulletPhysics</w:t>
+      </w:r>
+      <w:proofErr w:type="spellEnd"/>
+      <w:r>
+        <w:rPr>
+          <w:rFonts w:eastAsia="Meiryo UI" w:hint="eastAsia"/>
+        </w:rPr>
+        <w:t>という外部ライブラリを使用していますが、このライブラリは60fps表示を想定して設計されているらしいです。</w:t>
+      </w:r>
+    </w:p>
+    <w:p>
+      <w:pPr>
+        <w:rPr>
+          <w:rFonts w:eastAsia="Meiryo UI"/>
+        </w:rPr>
+      </w:pPr>
+    </w:p>
+    <w:p>
+      <w:pPr>
+        <w:rPr>
+          <w:rFonts w:eastAsia="Meiryo UI"/>
+        </w:rPr>
+      </w:pPr>
+      <w:r>
+        <w:rPr>
+          <w:rFonts w:eastAsia="Meiryo UI" w:hint="eastAsia"/>
+        </w:rPr>
+        <w:t>表示速度が変わるとどのように物理シミュ結果が変わるかと言いますと</w:t>
+      </w:r>
+    </w:p>
+    <w:p>
+      <w:pPr>
+        <w:rPr>
+          <w:rFonts w:eastAsia="Meiryo UI"/>
+        </w:rPr>
+      </w:pPr>
+      <w:r>
+        <w:rPr>
+          <w:rFonts w:eastAsia="Meiryo UI" w:hint="eastAsia"/>
+        </w:rPr>
+        <w:t>こちらで試してみた結果、</w:t>
+      </w:r>
+    </w:p>
+    <w:p>
+      <w:pPr>
+        <w:rPr>
+          <w:rFonts w:eastAsia="Meiryo UI"/>
+        </w:rPr>
+      </w:pPr>
+      <w:r>
+        <w:rPr>
+          <w:rFonts w:eastAsia="Meiryo UI" w:hint="eastAsia"/>
+        </w:rPr>
+        <w:t>表示が速いほどバネ定数は小さく済みます、角度制限も緩くて済みます。</w:t>
+      </w:r>
+    </w:p>
+    <w:p>
+      <w:pPr>
+        <w:rPr>
+          <w:rFonts w:eastAsia="Meiryo UI"/>
+        </w:rPr>
+      </w:pPr>
+      <w:r>
+        <w:rPr>
+          <w:rFonts w:eastAsia="Meiryo UI" w:hint="eastAsia"/>
+        </w:rPr>
+        <w:t>表示が速い環境でバネ定数が大きすぎると剛体がプルプル振動します。</w:t>
+      </w:r>
+    </w:p>
+    <w:p>
+      <w:pPr>
+        <w:rPr>
+          <w:rFonts w:eastAsia="Meiryo UI"/>
+        </w:rPr>
+      </w:pPr>
+    </w:p>
+    <w:p>
+      <w:pPr>
+        <w:rPr>
+          <w:rFonts w:eastAsia="Meiryo UI"/>
+        </w:rPr>
+      </w:pPr>
+      <w:r>
+        <w:rPr>
+          <w:rFonts w:eastAsia="Meiryo UI" w:hint="eastAsia"/>
+        </w:rPr>
+        <w:t>よって表示が速い環境においては</w:t>
+      </w:r>
+    </w:p>
+    <w:p>
+      <w:pPr>
+        <w:rPr>
+          <w:rFonts w:eastAsia="Meiryo UI"/>
+        </w:rPr>
+      </w:pPr>
+      <w:proofErr w:type="spellStart"/>
+      <w:r>
+        <w:rPr>
+          <w:rFonts w:eastAsia="Meiryo UI" w:hint="eastAsia"/>
+        </w:rPr>
+        <w:t>DispAndLimits</w:t>
+      </w:r>
+      <w:proofErr w:type="spellEnd"/>
+      <w:r>
+        <w:rPr>
+          <w:rFonts w:eastAsia="Meiryo UI" w:hint="eastAsia"/>
+        </w:rPr>
+        <w:t>プレートメニューの</w:t>
+      </w:r>
+      <w:proofErr w:type="spellStart"/>
+      <w:r>
+        <w:rPr>
+          <w:rFonts w:eastAsia="Meiryo UI" w:hint="eastAsia"/>
+        </w:rPr>
+        <w:t>AngleSpringScale</w:t>
+      </w:r>
+      <w:proofErr w:type="spellEnd"/>
+      <w:r>
+        <w:rPr>
+          <w:rFonts w:eastAsia="Meiryo UI" w:hint="eastAsia"/>
+        </w:rPr>
+        <w:t>スライダーと</w:t>
+      </w:r>
+      <w:proofErr w:type="spellStart"/>
+      <w:r>
+        <w:rPr>
+          <w:rFonts w:eastAsia="Meiryo UI" w:hint="eastAsia"/>
+        </w:rPr>
+        <w:t>PhysicalLimitScale</w:t>
+      </w:r>
+      <w:proofErr w:type="spellEnd"/>
+      <w:r>
+        <w:rPr>
+          <w:rFonts w:eastAsia="Meiryo UI" w:hint="eastAsia"/>
+        </w:rPr>
+        <w:t>スライダーの数値は小さくするのが良いでしょう。</w:t>
       </w:r>
     </w:p>
     <w:p>
@@ -350,12 +822,6 @@
           <w:rFonts w:eastAsia="Meiryo UI" w:hint="eastAsia"/>
         </w:rPr>
       </w:pPr>
-      <w:r>
-        <w:rPr>
-          <w:rFonts w:eastAsia="Meiryo UI" w:hint="eastAsia"/>
-        </w:rPr>
-        <w:t>そのような意味で同じ項目について複数スライダーが存在し、全体に対するスケールスライダーはDispAndLimitsプレートメニューにあります。</w:t>
-      </w:r>
     </w:p>
     <w:sectPr>
       <w:pgSz w:w="11906" w:h="16838" w:code="9"/>

</xml_diff>

<commit_message>
Reinstated the option setting ForbidRot of rigid bodies.
</commit_message>
<xml_diff>
--- a/Documents/TroubleShooting/WhyTheDispAndLimitsPlateMenuAlsoHasASliderForTheSameItem.docx
+++ b/Documents/TroubleShooting/WhyTheDispAndLimitsPlateMenuAlsoHasASliderForTheSameItem.docx
@@ -68,6 +68,60 @@
           <w:rFonts w:eastAsia="Meiryo UI"/>
         </w:rPr>
       </w:pPr>
+      <w:r>
+        <w:rPr>
+          <w:rFonts w:eastAsia="Meiryo UI" w:hint="eastAsia"/>
+          <w:noProof/>
+        </w:rPr>
+        <w:drawing>
+          <wp:inline distT="0" distB="0" distL="0" distR="0" wp14:anchorId="6958560D" wp14:editId="1FD3B3B7">
+            <wp:extent cx="5727700" cy="5211445"/>
+            <wp:effectExtent l="0" t="0" r="6350" b="8255"/>
+            <wp:docPr id="958908940" name="図 1" descr="グラフィカル ユーザー インターフェイス, テキスト&#10;&#10;自動的に生成された説明"/>
+            <wp:cNvGraphicFramePr>
+              <a:graphicFrameLocks xmlns:a="http://schemas.openxmlformats.org/drawingml/2006/main" noChangeAspect="1"/>
+            </wp:cNvGraphicFramePr>
+            <a:graphic xmlns:a="http://schemas.openxmlformats.org/drawingml/2006/main">
+              <a:graphicData uri="http://schemas.openxmlformats.org/drawingml/2006/picture">
+                <pic:pic xmlns:pic="http://schemas.openxmlformats.org/drawingml/2006/picture">
+                  <pic:nvPicPr>
+                    <pic:cNvPr id="958908940" name="図 1" descr="グラフィカル ユーザー インターフェイス, テキスト&#10;&#10;自動的に生成された説明"/>
+                    <pic:cNvPicPr>
+                      <a:picLocks noChangeAspect="1" noChangeArrowheads="1"/>
+                    </pic:cNvPicPr>
+                  </pic:nvPicPr>
+                  <pic:blipFill>
+                    <a:blip r:embed="rId10">
+                      <a:extLst>
+                        <a:ext uri="{28A0092B-C50C-407E-A947-70E740481C1C}">
+                          <a14:useLocalDpi xmlns:a14="http://schemas.microsoft.com/office/drawing/2010/main" val="0"/>
+                        </a:ext>
+                      </a:extLst>
+                    </a:blip>
+                    <a:srcRect/>
+                    <a:stretch>
+                      <a:fillRect/>
+                    </a:stretch>
+                  </pic:blipFill>
+                  <pic:spPr bwMode="auto">
+                    <a:xfrm>
+                      <a:off x="0" y="0"/>
+                      <a:ext cx="5727700" cy="5211445"/>
+                    </a:xfrm>
+                    <a:prstGeom prst="rect">
+                      <a:avLst/>
+                    </a:prstGeom>
+                    <a:noFill/>
+                    <a:ln>
+                      <a:noFill/>
+                    </a:ln>
+                  </pic:spPr>
+                </pic:pic>
+              </a:graphicData>
+            </a:graphic>
+          </wp:inline>
+        </w:drawing>
+      </w:r>
     </w:p>
     <w:p>
       <w:pPr>
@@ -284,6 +338,20 @@
     </w:p>
     <w:p>
       <w:pPr>
+        <w:ind w:firstLineChars="1500" w:firstLine="3300"/>
+        <w:rPr>
+          <w:rFonts w:eastAsia="Meiryo UI" w:hint="eastAsia"/>
+        </w:rPr>
+      </w:pPr>
+      <w:r>
+        <w:rPr>
+          <w:rFonts w:eastAsia="Meiryo UI" w:hint="eastAsia"/>
+        </w:rPr>
+        <w:t>次ページへ続く</w:t>
+      </w:r>
+    </w:p>
+    <w:p>
+      <w:pPr>
         <w:rPr>
           <w:rFonts w:eastAsia="Meiryo UI"/>
         </w:rPr>
@@ -292,6 +360,7 @@
         <w:rPr>
           <w:rFonts w:eastAsia="Meiryo UI" w:hint="eastAsia"/>
         </w:rPr>
+        <w:lastRenderedPageBreak/>
         <w:t>Lightsプレートメニューでは個々の</w:t>
       </w:r>
       <w:r>
@@ -601,38 +670,30 @@
     </w:p>
     <w:p>
       <w:pPr>
-        <w:ind w:firstLineChars="1900" w:firstLine="4180"/>
         <w:rPr>
           <w:rFonts w:eastAsia="Meiryo UI"/>
+        </w:rPr>
+      </w:pPr>
+    </w:p>
+    <w:p>
+      <w:pPr>
+        <w:rPr>
+          <w:rFonts w:eastAsia="Meiryo UI" w:hint="eastAsia"/>
+        </w:rPr>
+      </w:pPr>
+    </w:p>
+    <w:p>
+      <w:pPr>
+        <w:rPr>
+          <w:rFonts w:eastAsia="Meiryo UI" w:hint="eastAsia"/>
         </w:rPr>
       </w:pPr>
       <w:r>
         <w:rPr>
           <w:rFonts w:eastAsia="Meiryo UI" w:hint="eastAsia"/>
         </w:rPr>
-        <w:t>次ページへ続く</w:t>
-      </w:r>
-    </w:p>
-    <w:p>
-      <w:pPr>
-        <w:rPr>
-          <w:rFonts w:eastAsia="Meiryo UI"/>
-        </w:rPr>
-      </w:pPr>
-      <w:r>
-        <w:rPr>
-          <w:rFonts w:eastAsia="Meiryo UI" w:hint="eastAsia"/>
-        </w:rPr>
-        <w:lastRenderedPageBreak/>
         <w:t>物理設定に関してもう少し書いておきます。</w:t>
       </w:r>
-    </w:p>
-    <w:p>
-      <w:pPr>
-        <w:rPr>
-          <w:rFonts w:eastAsia="Meiryo UI"/>
-        </w:rPr>
-      </w:pPr>
     </w:p>
     <w:p>
       <w:pPr>
@@ -815,13 +876,6 @@
         </w:rPr>
         <w:t>スライダーの数値は小さくするのが良いでしょう。</w:t>
       </w:r>
-    </w:p>
-    <w:p>
-      <w:pPr>
-        <w:rPr>
-          <w:rFonts w:eastAsia="Meiryo UI" w:hint="eastAsia"/>
-        </w:rPr>
-      </w:pPr>
     </w:p>
     <w:sectPr>
       <w:pgSz w:w="11906" w:h="16838" w:code="9"/>
@@ -27853,7 +27907,139 @@
 </file>
 
 <file path=customXml/item1.xml><?xml version="1.0" encoding="utf-8"?>
-<b:Sources xmlns:b="http://schemas.openxmlformats.org/officeDocument/2006/bibliography" xmlns="http://schemas.openxmlformats.org/officeDocument/2006/bibliography" SelectedStyle="\APASixthEditionOfficeOnline.xsl" StyleName="APA" Version="6"/>
+<p:properties xmlns:p="http://schemas.microsoft.com/office/2006/metadata/properties" xmlns:xsi="http://www.w3.org/2001/XMLSchema-instance" xmlns:pc="http://schemas.microsoft.com/office/infopath/2007/PartnerControls">
+  <documentManagement>
+    <LocLastLocAttemptVersionTypeLookup xmlns="4873beb7-5857-4685-be1f-d57550cc96cc" xsi:nil="true"/>
+    <MarketSpecific xmlns="4873beb7-5857-4685-be1f-d57550cc96cc">false</MarketSpecific>
+    <ApprovalStatus xmlns="4873beb7-5857-4685-be1f-d57550cc96cc">InProgress</ApprovalStatus>
+    <LocComments xmlns="4873beb7-5857-4685-be1f-d57550cc96cc" xsi:nil="true"/>
+    <DirectSourceMarket xmlns="4873beb7-5857-4685-be1f-d57550cc96cc" xsi:nil="true"/>
+    <LocPublishedLinkedAssetsLookup xmlns="4873beb7-5857-4685-be1f-d57550cc96cc" xsi:nil="true"/>
+    <ThumbnailAssetId xmlns="4873beb7-5857-4685-be1f-d57550cc96cc" xsi:nil="true"/>
+    <PrimaryImageGen xmlns="4873beb7-5857-4685-be1f-d57550cc96cc">true</PrimaryImageGen>
+    <LegacyData xmlns="4873beb7-5857-4685-be1f-d57550cc96cc" xsi:nil="true"/>
+    <LocNewPublishedVersionLookup xmlns="4873beb7-5857-4685-be1f-d57550cc96cc" xsi:nil="true"/>
+    <NumericId xmlns="4873beb7-5857-4685-be1f-d57550cc96cc">102787001</NumericId>
+    <TPFriendlyName xmlns="4873beb7-5857-4685-be1f-d57550cc96cc" xsi:nil="true"/>
+    <LocOverallPublishStatusLookup xmlns="4873beb7-5857-4685-be1f-d57550cc96cc" xsi:nil="true"/>
+    <LocRecommendedHandoff xmlns="4873beb7-5857-4685-be1f-d57550cc96cc" xsi:nil="true"/>
+    <BlockPublish xmlns="4873beb7-5857-4685-be1f-d57550cc96cc">false</BlockPublish>
+    <BusinessGroup xmlns="4873beb7-5857-4685-be1f-d57550cc96cc" xsi:nil="true"/>
+    <OpenTemplate xmlns="4873beb7-5857-4685-be1f-d57550cc96cc">true</OpenTemplate>
+    <SourceTitle xmlns="4873beb7-5857-4685-be1f-d57550cc96cc" xsi:nil="true"/>
+    <LocOverallLocStatusLookup xmlns="4873beb7-5857-4685-be1f-d57550cc96cc" xsi:nil="true"/>
+    <APEditor xmlns="4873beb7-5857-4685-be1f-d57550cc96cc">
+      <UserInfo>
+        <DisplayName/>
+        <AccountId xsi:nil="true"/>
+        <AccountType/>
+      </UserInfo>
+    </APEditor>
+    <UALocComments xmlns="4873beb7-5857-4685-be1f-d57550cc96cc" xsi:nil="true"/>
+    <IntlLangReviewDate xmlns="4873beb7-5857-4685-be1f-d57550cc96cc" xsi:nil="true"/>
+    <PublishStatusLookup xmlns="4873beb7-5857-4685-be1f-d57550cc96cc">
+      <Value>1343188</Value>
+    </PublishStatusLookup>
+    <ParentAssetId xmlns="4873beb7-5857-4685-be1f-d57550cc96cc" xsi:nil="true"/>
+    <FeatureTagsTaxHTField0 xmlns="4873beb7-5857-4685-be1f-d57550cc96cc">
+      <Terms xmlns="http://schemas.microsoft.com/office/infopath/2007/PartnerControls"/>
+    </FeatureTagsTaxHTField0>
+    <MachineTranslated xmlns="4873beb7-5857-4685-be1f-d57550cc96cc">false</MachineTranslated>
+    <Providers xmlns="4873beb7-5857-4685-be1f-d57550cc96cc" xsi:nil="true"/>
+    <OriginalSourceMarket xmlns="4873beb7-5857-4685-be1f-d57550cc96cc" xsi:nil="true"/>
+    <APDescription xmlns="4873beb7-5857-4685-be1f-d57550cc96cc" xsi:nil="true"/>
+    <ContentItem xmlns="4873beb7-5857-4685-be1f-d57550cc96cc" xsi:nil="true"/>
+    <ClipArtFilename xmlns="4873beb7-5857-4685-be1f-d57550cc96cc" xsi:nil="true"/>
+    <TPInstallLocation xmlns="4873beb7-5857-4685-be1f-d57550cc96cc" xsi:nil="true"/>
+    <TimesCloned xmlns="4873beb7-5857-4685-be1f-d57550cc96cc" xsi:nil="true"/>
+    <PublishTargets xmlns="4873beb7-5857-4685-be1f-d57550cc96cc">OfficeOnlineVNext</PublishTargets>
+    <AcquiredFrom xmlns="4873beb7-5857-4685-be1f-d57550cc96cc">Internal MS</AcquiredFrom>
+    <AssetStart xmlns="4873beb7-5857-4685-be1f-d57550cc96cc">2011-11-23T17:29:00+00:00</AssetStart>
+    <FriendlyTitle xmlns="4873beb7-5857-4685-be1f-d57550cc96cc" xsi:nil="true"/>
+    <Provider xmlns="4873beb7-5857-4685-be1f-d57550cc96cc" xsi:nil="true"/>
+    <LastHandOff xmlns="4873beb7-5857-4685-be1f-d57550cc96cc" xsi:nil="true"/>
+    <TPClientViewer xmlns="4873beb7-5857-4685-be1f-d57550cc96cc" xsi:nil="true"/>
+    <TemplateStatus xmlns="4873beb7-5857-4685-be1f-d57550cc96cc">Complete</TemplateStatus>
+    <Downloads xmlns="4873beb7-5857-4685-be1f-d57550cc96cc">0</Downloads>
+    <OOCacheId xmlns="4873beb7-5857-4685-be1f-d57550cc96cc" xsi:nil="true"/>
+    <IsDeleted xmlns="4873beb7-5857-4685-be1f-d57550cc96cc">false</IsDeleted>
+    <LocPublishedDependentAssetsLookup xmlns="4873beb7-5857-4685-be1f-d57550cc96cc" xsi:nil="true"/>
+    <AssetExpire xmlns="4873beb7-5857-4685-be1f-d57550cc96cc">2029-05-12T07:00:00+00:00</AssetExpire>
+    <CSXSubmissionMarket xmlns="4873beb7-5857-4685-be1f-d57550cc96cc" xsi:nil="true"/>
+    <DSATActionTaken xmlns="4873beb7-5857-4685-be1f-d57550cc96cc" xsi:nil="true"/>
+    <SubmitterId xmlns="4873beb7-5857-4685-be1f-d57550cc96cc" xsi:nil="true"/>
+    <EditorialTags xmlns="4873beb7-5857-4685-be1f-d57550cc96cc" xsi:nil="true"/>
+    <TPExecutable xmlns="4873beb7-5857-4685-be1f-d57550cc96cc" xsi:nil="true"/>
+    <CSXSubmissionDate xmlns="4873beb7-5857-4685-be1f-d57550cc96cc" xsi:nil="true"/>
+    <CSXUpdate xmlns="4873beb7-5857-4685-be1f-d57550cc96cc">false</CSXUpdate>
+    <AssetType xmlns="4873beb7-5857-4685-be1f-d57550cc96cc">TP</AssetType>
+    <ApprovalLog xmlns="4873beb7-5857-4685-be1f-d57550cc96cc" xsi:nil="true"/>
+    <BugNumber xmlns="4873beb7-5857-4685-be1f-d57550cc96cc" xsi:nil="true"/>
+    <OriginAsset xmlns="4873beb7-5857-4685-be1f-d57550cc96cc" xsi:nil="true"/>
+    <TPComponent xmlns="4873beb7-5857-4685-be1f-d57550cc96cc" xsi:nil="true"/>
+    <Milestone xmlns="4873beb7-5857-4685-be1f-d57550cc96cc" xsi:nil="true"/>
+    <RecommendationsModifier xmlns="4873beb7-5857-4685-be1f-d57550cc96cc" xsi:nil="true"/>
+    <AssetId xmlns="4873beb7-5857-4685-be1f-d57550cc96cc">TP102787001</AssetId>
+    <PolicheckWords xmlns="4873beb7-5857-4685-be1f-d57550cc96cc" xsi:nil="true"/>
+    <TPLaunchHelpLink xmlns="4873beb7-5857-4685-be1f-d57550cc96cc" xsi:nil="true"/>
+    <IntlLocPriority xmlns="4873beb7-5857-4685-be1f-d57550cc96cc" xsi:nil="true"/>
+    <TPApplication xmlns="4873beb7-5857-4685-be1f-d57550cc96cc" xsi:nil="true"/>
+    <IntlLangReviewer xmlns="4873beb7-5857-4685-be1f-d57550cc96cc" xsi:nil="true"/>
+    <HandoffToMSDN xmlns="4873beb7-5857-4685-be1f-d57550cc96cc" xsi:nil="true"/>
+    <PlannedPubDate xmlns="4873beb7-5857-4685-be1f-d57550cc96cc" xsi:nil="true"/>
+    <CrawlForDependencies xmlns="4873beb7-5857-4685-be1f-d57550cc96cc">false</CrawlForDependencies>
+    <LocLastLocAttemptVersionLookup xmlns="4873beb7-5857-4685-be1f-d57550cc96cc">693888</LocLastLocAttemptVersionLookup>
+    <LocProcessedForHandoffsLookup xmlns="4873beb7-5857-4685-be1f-d57550cc96cc" xsi:nil="true"/>
+    <TrustLevel xmlns="4873beb7-5857-4685-be1f-d57550cc96cc">1 Microsoft Managed Content</TrustLevel>
+    <CampaignTagsTaxHTField0 xmlns="4873beb7-5857-4685-be1f-d57550cc96cc">
+      <Terms xmlns="http://schemas.microsoft.com/office/infopath/2007/PartnerControls"/>
+    </CampaignTagsTaxHTField0>
+    <TPNamespace xmlns="4873beb7-5857-4685-be1f-d57550cc96cc" xsi:nil="true"/>
+    <LocOverallPreviewStatusLookup xmlns="4873beb7-5857-4685-be1f-d57550cc96cc" xsi:nil="true"/>
+    <TaxCatchAll xmlns="4873beb7-5857-4685-be1f-d57550cc96cc"/>
+    <IsSearchable xmlns="4873beb7-5857-4685-be1f-d57550cc96cc">false</IsSearchable>
+    <TemplateTemplateType xmlns="4873beb7-5857-4685-be1f-d57550cc96cc">Word Document Template</TemplateTemplateType>
+    <Markets xmlns="4873beb7-5857-4685-be1f-d57550cc96cc"/>
+    <IntlLangReview xmlns="4873beb7-5857-4685-be1f-d57550cc96cc" xsi:nil="true"/>
+    <UAProjectedTotalWords xmlns="4873beb7-5857-4685-be1f-d57550cc96cc" xsi:nil="true"/>
+    <OutputCachingOn xmlns="4873beb7-5857-4685-be1f-d57550cc96cc">false</OutputCachingOn>
+    <AverageRating xmlns="4873beb7-5857-4685-be1f-d57550cc96cc" xsi:nil="true"/>
+    <LocMarketGroupTiers2 xmlns="4873beb7-5857-4685-be1f-d57550cc96cc" xsi:nil="true"/>
+    <APAuthor xmlns="4873beb7-5857-4685-be1f-d57550cc96cc">
+      <UserInfo>
+        <DisplayName>REDMOND\v-namall</DisplayName>
+        <AccountId>978</AccountId>
+        <AccountType/>
+      </UserInfo>
+    </APAuthor>
+    <TPCommandLine xmlns="4873beb7-5857-4685-be1f-d57550cc96cc" xsi:nil="true"/>
+    <LocManualTestRequired xmlns="4873beb7-5857-4685-be1f-d57550cc96cc">false</LocManualTestRequired>
+    <TPAppVersion xmlns="4873beb7-5857-4685-be1f-d57550cc96cc" xsi:nil="true"/>
+    <EditorialStatus xmlns="4873beb7-5857-4685-be1f-d57550cc96cc">Complete</EditorialStatus>
+    <LocProcessedForMarketsLookup xmlns="4873beb7-5857-4685-be1f-d57550cc96cc" xsi:nil="true"/>
+    <LastModifiedDateTime xmlns="4873beb7-5857-4685-be1f-d57550cc96cc" xsi:nil="true"/>
+    <TPLaunchHelpLinkType xmlns="4873beb7-5857-4685-be1f-d57550cc96cc">Template</TPLaunchHelpLinkType>
+    <ScenarioTagsTaxHTField0 xmlns="4873beb7-5857-4685-be1f-d57550cc96cc">
+      <Terms xmlns="http://schemas.microsoft.com/office/infopath/2007/PartnerControls"/>
+    </ScenarioTagsTaxHTField0>
+    <OriginalRelease xmlns="4873beb7-5857-4685-be1f-d57550cc96cc">14</OriginalRelease>
+    <LocalizationTagsTaxHTField0 xmlns="4873beb7-5857-4685-be1f-d57550cc96cc">
+      <Terms xmlns="http://schemas.microsoft.com/office/infopath/2007/PartnerControls"/>
+    </LocalizationTagsTaxHTField0>
+    <Manager xmlns="4873beb7-5857-4685-be1f-d57550cc96cc" xsi:nil="true"/>
+    <UALocRecommendation xmlns="4873beb7-5857-4685-be1f-d57550cc96cc">Localize</UALocRecommendation>
+    <LocOverallHandbackStatusLookup xmlns="4873beb7-5857-4685-be1f-d57550cc96cc" xsi:nil="true"/>
+    <ArtSampleDocs xmlns="4873beb7-5857-4685-be1f-d57550cc96cc" xsi:nil="true"/>
+    <UACurrentWords xmlns="4873beb7-5857-4685-be1f-d57550cc96cc" xsi:nil="true"/>
+    <ShowIn xmlns="4873beb7-5857-4685-be1f-d57550cc96cc">Show everywhere</ShowIn>
+    <CSXHash xmlns="4873beb7-5857-4685-be1f-d57550cc96cc" xsi:nil="true"/>
+    <VoteCount xmlns="4873beb7-5857-4685-be1f-d57550cc96cc" xsi:nil="true"/>
+    <InternalTagsTaxHTField0 xmlns="4873beb7-5857-4685-be1f-d57550cc96cc">
+      <Terms xmlns="http://schemas.microsoft.com/office/infopath/2007/PartnerControls"/>
+    </InternalTagsTaxHTField0>
+    <UANotes xmlns="4873beb7-5857-4685-be1f-d57550cc96cc" xsi:nil="true"/>
+  </documentManagement>
+</p:properties>
 </file>
 
 <file path=customXml/item2.xml><?xml version="1.0" encoding="utf-8"?>
@@ -28897,145 +29083,15 @@
 </file>
 
 <file path=customXml/item3.xml><?xml version="1.0" encoding="utf-8"?>
-<p:properties xmlns:p="http://schemas.microsoft.com/office/2006/metadata/properties" xmlns:xsi="http://www.w3.org/2001/XMLSchema-instance" xmlns:pc="http://schemas.microsoft.com/office/infopath/2007/PartnerControls">
-  <documentManagement>
-    <LocLastLocAttemptVersionTypeLookup xmlns="4873beb7-5857-4685-be1f-d57550cc96cc" xsi:nil="true"/>
-    <MarketSpecific xmlns="4873beb7-5857-4685-be1f-d57550cc96cc">false</MarketSpecific>
-    <ApprovalStatus xmlns="4873beb7-5857-4685-be1f-d57550cc96cc">InProgress</ApprovalStatus>
-    <LocComments xmlns="4873beb7-5857-4685-be1f-d57550cc96cc" xsi:nil="true"/>
-    <DirectSourceMarket xmlns="4873beb7-5857-4685-be1f-d57550cc96cc" xsi:nil="true"/>
-    <LocPublishedLinkedAssetsLookup xmlns="4873beb7-5857-4685-be1f-d57550cc96cc" xsi:nil="true"/>
-    <ThumbnailAssetId xmlns="4873beb7-5857-4685-be1f-d57550cc96cc" xsi:nil="true"/>
-    <PrimaryImageGen xmlns="4873beb7-5857-4685-be1f-d57550cc96cc">true</PrimaryImageGen>
-    <LegacyData xmlns="4873beb7-5857-4685-be1f-d57550cc96cc" xsi:nil="true"/>
-    <LocNewPublishedVersionLookup xmlns="4873beb7-5857-4685-be1f-d57550cc96cc" xsi:nil="true"/>
-    <NumericId xmlns="4873beb7-5857-4685-be1f-d57550cc96cc">102787001</NumericId>
-    <TPFriendlyName xmlns="4873beb7-5857-4685-be1f-d57550cc96cc" xsi:nil="true"/>
-    <LocOverallPublishStatusLookup xmlns="4873beb7-5857-4685-be1f-d57550cc96cc" xsi:nil="true"/>
-    <LocRecommendedHandoff xmlns="4873beb7-5857-4685-be1f-d57550cc96cc" xsi:nil="true"/>
-    <BlockPublish xmlns="4873beb7-5857-4685-be1f-d57550cc96cc">false</BlockPublish>
-    <BusinessGroup xmlns="4873beb7-5857-4685-be1f-d57550cc96cc" xsi:nil="true"/>
-    <OpenTemplate xmlns="4873beb7-5857-4685-be1f-d57550cc96cc">true</OpenTemplate>
-    <SourceTitle xmlns="4873beb7-5857-4685-be1f-d57550cc96cc" xsi:nil="true"/>
-    <LocOverallLocStatusLookup xmlns="4873beb7-5857-4685-be1f-d57550cc96cc" xsi:nil="true"/>
-    <APEditor xmlns="4873beb7-5857-4685-be1f-d57550cc96cc">
-      <UserInfo>
-        <DisplayName/>
-        <AccountId xsi:nil="true"/>
-        <AccountType/>
-      </UserInfo>
-    </APEditor>
-    <UALocComments xmlns="4873beb7-5857-4685-be1f-d57550cc96cc" xsi:nil="true"/>
-    <IntlLangReviewDate xmlns="4873beb7-5857-4685-be1f-d57550cc96cc" xsi:nil="true"/>
-    <PublishStatusLookup xmlns="4873beb7-5857-4685-be1f-d57550cc96cc">
-      <Value>1343188</Value>
-    </PublishStatusLookup>
-    <ParentAssetId xmlns="4873beb7-5857-4685-be1f-d57550cc96cc" xsi:nil="true"/>
-    <FeatureTagsTaxHTField0 xmlns="4873beb7-5857-4685-be1f-d57550cc96cc">
-      <Terms xmlns="http://schemas.microsoft.com/office/infopath/2007/PartnerControls"/>
-    </FeatureTagsTaxHTField0>
-    <MachineTranslated xmlns="4873beb7-5857-4685-be1f-d57550cc96cc">false</MachineTranslated>
-    <Providers xmlns="4873beb7-5857-4685-be1f-d57550cc96cc" xsi:nil="true"/>
-    <OriginalSourceMarket xmlns="4873beb7-5857-4685-be1f-d57550cc96cc" xsi:nil="true"/>
-    <APDescription xmlns="4873beb7-5857-4685-be1f-d57550cc96cc" xsi:nil="true"/>
-    <ContentItem xmlns="4873beb7-5857-4685-be1f-d57550cc96cc" xsi:nil="true"/>
-    <ClipArtFilename xmlns="4873beb7-5857-4685-be1f-d57550cc96cc" xsi:nil="true"/>
-    <TPInstallLocation xmlns="4873beb7-5857-4685-be1f-d57550cc96cc" xsi:nil="true"/>
-    <TimesCloned xmlns="4873beb7-5857-4685-be1f-d57550cc96cc" xsi:nil="true"/>
-    <PublishTargets xmlns="4873beb7-5857-4685-be1f-d57550cc96cc">OfficeOnlineVNext</PublishTargets>
-    <AcquiredFrom xmlns="4873beb7-5857-4685-be1f-d57550cc96cc">Internal MS</AcquiredFrom>
-    <AssetStart xmlns="4873beb7-5857-4685-be1f-d57550cc96cc">2011-11-23T17:29:00+00:00</AssetStart>
-    <FriendlyTitle xmlns="4873beb7-5857-4685-be1f-d57550cc96cc" xsi:nil="true"/>
-    <Provider xmlns="4873beb7-5857-4685-be1f-d57550cc96cc" xsi:nil="true"/>
-    <LastHandOff xmlns="4873beb7-5857-4685-be1f-d57550cc96cc" xsi:nil="true"/>
-    <TPClientViewer xmlns="4873beb7-5857-4685-be1f-d57550cc96cc" xsi:nil="true"/>
-    <TemplateStatus xmlns="4873beb7-5857-4685-be1f-d57550cc96cc">Complete</TemplateStatus>
-    <Downloads xmlns="4873beb7-5857-4685-be1f-d57550cc96cc">0</Downloads>
-    <OOCacheId xmlns="4873beb7-5857-4685-be1f-d57550cc96cc" xsi:nil="true"/>
-    <IsDeleted xmlns="4873beb7-5857-4685-be1f-d57550cc96cc">false</IsDeleted>
-    <LocPublishedDependentAssetsLookup xmlns="4873beb7-5857-4685-be1f-d57550cc96cc" xsi:nil="true"/>
-    <AssetExpire xmlns="4873beb7-5857-4685-be1f-d57550cc96cc">2029-05-12T07:00:00+00:00</AssetExpire>
-    <CSXSubmissionMarket xmlns="4873beb7-5857-4685-be1f-d57550cc96cc" xsi:nil="true"/>
-    <DSATActionTaken xmlns="4873beb7-5857-4685-be1f-d57550cc96cc" xsi:nil="true"/>
-    <SubmitterId xmlns="4873beb7-5857-4685-be1f-d57550cc96cc" xsi:nil="true"/>
-    <EditorialTags xmlns="4873beb7-5857-4685-be1f-d57550cc96cc" xsi:nil="true"/>
-    <TPExecutable xmlns="4873beb7-5857-4685-be1f-d57550cc96cc" xsi:nil="true"/>
-    <CSXSubmissionDate xmlns="4873beb7-5857-4685-be1f-d57550cc96cc" xsi:nil="true"/>
-    <CSXUpdate xmlns="4873beb7-5857-4685-be1f-d57550cc96cc">false</CSXUpdate>
-    <AssetType xmlns="4873beb7-5857-4685-be1f-d57550cc96cc">TP</AssetType>
-    <ApprovalLog xmlns="4873beb7-5857-4685-be1f-d57550cc96cc" xsi:nil="true"/>
-    <BugNumber xmlns="4873beb7-5857-4685-be1f-d57550cc96cc" xsi:nil="true"/>
-    <OriginAsset xmlns="4873beb7-5857-4685-be1f-d57550cc96cc" xsi:nil="true"/>
-    <TPComponent xmlns="4873beb7-5857-4685-be1f-d57550cc96cc" xsi:nil="true"/>
-    <Milestone xmlns="4873beb7-5857-4685-be1f-d57550cc96cc" xsi:nil="true"/>
-    <RecommendationsModifier xmlns="4873beb7-5857-4685-be1f-d57550cc96cc" xsi:nil="true"/>
-    <AssetId xmlns="4873beb7-5857-4685-be1f-d57550cc96cc">TP102787001</AssetId>
-    <PolicheckWords xmlns="4873beb7-5857-4685-be1f-d57550cc96cc" xsi:nil="true"/>
-    <TPLaunchHelpLink xmlns="4873beb7-5857-4685-be1f-d57550cc96cc" xsi:nil="true"/>
-    <IntlLocPriority xmlns="4873beb7-5857-4685-be1f-d57550cc96cc" xsi:nil="true"/>
-    <TPApplication xmlns="4873beb7-5857-4685-be1f-d57550cc96cc" xsi:nil="true"/>
-    <IntlLangReviewer xmlns="4873beb7-5857-4685-be1f-d57550cc96cc" xsi:nil="true"/>
-    <HandoffToMSDN xmlns="4873beb7-5857-4685-be1f-d57550cc96cc" xsi:nil="true"/>
-    <PlannedPubDate xmlns="4873beb7-5857-4685-be1f-d57550cc96cc" xsi:nil="true"/>
-    <CrawlForDependencies xmlns="4873beb7-5857-4685-be1f-d57550cc96cc">false</CrawlForDependencies>
-    <LocLastLocAttemptVersionLookup xmlns="4873beb7-5857-4685-be1f-d57550cc96cc">693888</LocLastLocAttemptVersionLookup>
-    <LocProcessedForHandoffsLookup xmlns="4873beb7-5857-4685-be1f-d57550cc96cc" xsi:nil="true"/>
-    <TrustLevel xmlns="4873beb7-5857-4685-be1f-d57550cc96cc">1 Microsoft Managed Content</TrustLevel>
-    <CampaignTagsTaxHTField0 xmlns="4873beb7-5857-4685-be1f-d57550cc96cc">
-      <Terms xmlns="http://schemas.microsoft.com/office/infopath/2007/PartnerControls"/>
-    </CampaignTagsTaxHTField0>
-    <TPNamespace xmlns="4873beb7-5857-4685-be1f-d57550cc96cc" xsi:nil="true"/>
-    <LocOverallPreviewStatusLookup xmlns="4873beb7-5857-4685-be1f-d57550cc96cc" xsi:nil="true"/>
-    <TaxCatchAll xmlns="4873beb7-5857-4685-be1f-d57550cc96cc"/>
-    <IsSearchable xmlns="4873beb7-5857-4685-be1f-d57550cc96cc">false</IsSearchable>
-    <TemplateTemplateType xmlns="4873beb7-5857-4685-be1f-d57550cc96cc">Word Document Template</TemplateTemplateType>
-    <Markets xmlns="4873beb7-5857-4685-be1f-d57550cc96cc"/>
-    <IntlLangReview xmlns="4873beb7-5857-4685-be1f-d57550cc96cc" xsi:nil="true"/>
-    <UAProjectedTotalWords xmlns="4873beb7-5857-4685-be1f-d57550cc96cc" xsi:nil="true"/>
-    <OutputCachingOn xmlns="4873beb7-5857-4685-be1f-d57550cc96cc">false</OutputCachingOn>
-    <AverageRating xmlns="4873beb7-5857-4685-be1f-d57550cc96cc" xsi:nil="true"/>
-    <LocMarketGroupTiers2 xmlns="4873beb7-5857-4685-be1f-d57550cc96cc" xsi:nil="true"/>
-    <APAuthor xmlns="4873beb7-5857-4685-be1f-d57550cc96cc">
-      <UserInfo>
-        <DisplayName>REDMOND\v-namall</DisplayName>
-        <AccountId>978</AccountId>
-        <AccountType/>
-      </UserInfo>
-    </APAuthor>
-    <TPCommandLine xmlns="4873beb7-5857-4685-be1f-d57550cc96cc" xsi:nil="true"/>
-    <LocManualTestRequired xmlns="4873beb7-5857-4685-be1f-d57550cc96cc">false</LocManualTestRequired>
-    <TPAppVersion xmlns="4873beb7-5857-4685-be1f-d57550cc96cc" xsi:nil="true"/>
-    <EditorialStatus xmlns="4873beb7-5857-4685-be1f-d57550cc96cc">Complete</EditorialStatus>
-    <LocProcessedForMarketsLookup xmlns="4873beb7-5857-4685-be1f-d57550cc96cc" xsi:nil="true"/>
-    <LastModifiedDateTime xmlns="4873beb7-5857-4685-be1f-d57550cc96cc" xsi:nil="true"/>
-    <TPLaunchHelpLinkType xmlns="4873beb7-5857-4685-be1f-d57550cc96cc">Template</TPLaunchHelpLinkType>
-    <ScenarioTagsTaxHTField0 xmlns="4873beb7-5857-4685-be1f-d57550cc96cc">
-      <Terms xmlns="http://schemas.microsoft.com/office/infopath/2007/PartnerControls"/>
-    </ScenarioTagsTaxHTField0>
-    <OriginalRelease xmlns="4873beb7-5857-4685-be1f-d57550cc96cc">14</OriginalRelease>
-    <LocalizationTagsTaxHTField0 xmlns="4873beb7-5857-4685-be1f-d57550cc96cc">
-      <Terms xmlns="http://schemas.microsoft.com/office/infopath/2007/PartnerControls"/>
-    </LocalizationTagsTaxHTField0>
-    <Manager xmlns="4873beb7-5857-4685-be1f-d57550cc96cc" xsi:nil="true"/>
-    <UALocRecommendation xmlns="4873beb7-5857-4685-be1f-d57550cc96cc">Localize</UALocRecommendation>
-    <LocOverallHandbackStatusLookup xmlns="4873beb7-5857-4685-be1f-d57550cc96cc" xsi:nil="true"/>
-    <ArtSampleDocs xmlns="4873beb7-5857-4685-be1f-d57550cc96cc" xsi:nil="true"/>
-    <UACurrentWords xmlns="4873beb7-5857-4685-be1f-d57550cc96cc" xsi:nil="true"/>
-    <ShowIn xmlns="4873beb7-5857-4685-be1f-d57550cc96cc">Show everywhere</ShowIn>
-    <CSXHash xmlns="4873beb7-5857-4685-be1f-d57550cc96cc" xsi:nil="true"/>
-    <VoteCount xmlns="4873beb7-5857-4685-be1f-d57550cc96cc" xsi:nil="true"/>
-    <InternalTagsTaxHTField0 xmlns="4873beb7-5857-4685-be1f-d57550cc96cc">
-      <Terms xmlns="http://schemas.microsoft.com/office/infopath/2007/PartnerControls"/>
-    </InternalTagsTaxHTField0>
-    <UANotes xmlns="4873beb7-5857-4685-be1f-d57550cc96cc" xsi:nil="true"/>
-  </documentManagement>
-</p:properties>
+<b:Sources xmlns:b="http://schemas.openxmlformats.org/officeDocument/2006/bibliography" xmlns="http://schemas.openxmlformats.org/officeDocument/2006/bibliography" SelectedStyle="\APASixthEditionOfficeOnline.xsl" StyleName="APA" Version="6"/>
 </file>
 
 <file path=customXml/itemProps1.xml><?xml version="1.0" encoding="utf-8"?>
-<ds:datastoreItem xmlns:ds="http://schemas.openxmlformats.org/officeDocument/2006/customXml" ds:itemID="{AA3C0EAD-6529-4585-9E00-54D0371D6547}">
+<ds:datastoreItem xmlns:ds="http://schemas.openxmlformats.org/officeDocument/2006/customXml" ds:itemID="{7FBDB1CC-CEFB-4E46-8174-1F0AA0D30B24}">
   <ds:schemaRefs>
-    <ds:schemaRef ds:uri="http://schemas.openxmlformats.org/officeDocument/2006/bibliography"/>
+    <ds:schemaRef ds:uri="http://schemas.microsoft.com/office/2006/metadata/properties"/>
+    <ds:schemaRef ds:uri="http://schemas.microsoft.com/office/infopath/2007/PartnerControls"/>
+    <ds:schemaRef ds:uri="4873beb7-5857-4685-be1f-d57550cc96cc"/>
   </ds:schemaRefs>
 </ds:datastoreItem>
 </file>
@@ -29059,11 +29115,9 @@
 </file>
 
 <file path=customXml/itemProps3.xml><?xml version="1.0" encoding="utf-8"?>
-<ds:datastoreItem xmlns:ds="http://schemas.openxmlformats.org/officeDocument/2006/customXml" ds:itemID="{7FBDB1CC-CEFB-4E46-8174-1F0AA0D30B24}">
+<ds:datastoreItem xmlns:ds="http://schemas.openxmlformats.org/officeDocument/2006/customXml" ds:itemID="{AA3C0EAD-6529-4585-9E00-54D0371D6547}">
   <ds:schemaRefs>
-    <ds:schemaRef ds:uri="http://schemas.microsoft.com/office/2006/metadata/properties"/>
-    <ds:schemaRef ds:uri="http://schemas.microsoft.com/office/infopath/2007/PartnerControls"/>
-    <ds:schemaRef ds:uri="4873beb7-5857-4685-be1f-d57550cc96cc"/>
+    <ds:schemaRef ds:uri="http://schemas.openxmlformats.org/officeDocument/2006/bibliography"/>
   </ds:schemaRefs>
 </ds:datastoreItem>
 </file>
</xml_diff>

<commit_message>
Add a slider to set VelocityScale on BulletPhysicsWithLimitEul.
</commit_message>
<xml_diff>
--- a/Documents/TroubleShooting/WhyTheDispAndLimitsPlateMenuAlsoHasASliderForTheSameItem.docx
+++ b/Documents/TroubleShooting/WhyTheDispAndLimitsPlateMenuAlsoHasASliderForTheSameItem.docx
@@ -12,21 +12,7 @@
         <w:rPr>
           <w:rFonts w:eastAsia="Meiryo UI" w:hint="eastAsia"/>
         </w:rPr>
-        <w:t>各プレートメニューの項目と同じ項目についてのスライダーが</w:t>
-      </w:r>
-      <w:proofErr w:type="spellStart"/>
-      <w:r>
-        <w:rPr>
-          <w:rFonts w:eastAsia="Meiryo UI" w:hint="eastAsia"/>
-        </w:rPr>
-        <w:t>DispAndLimits</w:t>
-      </w:r>
-      <w:proofErr w:type="spellEnd"/>
-      <w:r>
-        <w:rPr>
-          <w:rFonts w:eastAsia="Meiryo UI" w:hint="eastAsia"/>
-        </w:rPr>
-        <w:t>プレートメニューにも存在する理由について</w:t>
+        <w:t>各プレートメニューの項目と同じ項目についてのスライダーがDispAndLimitsプレートメニューにも存在する理由について</w:t>
       </w:r>
     </w:p>
     <w:p>
@@ -39,21 +25,7 @@
         <w:rPr>
           <w:rFonts w:eastAsia="Meiryo UI"/>
         </w:rPr>
-        <w:t xml:space="preserve">Documentation on why the </w:t>
-      </w:r>
-      <w:proofErr w:type="spellStart"/>
-      <w:r>
-        <w:rPr>
-          <w:rFonts w:eastAsia="Meiryo UI"/>
-        </w:rPr>
-        <w:t>DispAndLimits</w:t>
-      </w:r>
-      <w:proofErr w:type="spellEnd"/>
-      <w:r>
-        <w:rPr>
-          <w:rFonts w:eastAsia="Meiryo UI"/>
-        </w:rPr>
-        <w:t xml:space="preserve"> plate menu also has a slider for the same item as the item in each plate menu</w:t>
+        <w:t>Documentation on why the DispAndLimits plate menu also has a slider for the same item as the item in each plate menu</w:t>
       </w:r>
       <w:r>
         <w:rPr>
@@ -61,6 +33,124 @@
         </w:rPr>
         <w:t>.</w:t>
       </w:r>
+    </w:p>
+    <w:p>
+      <w:pPr>
+        <w:rPr>
+          <w:rFonts w:eastAsia="Meiryo UI"/>
+        </w:rPr>
+      </w:pPr>
+    </w:p>
+    <w:p>
+      <w:pPr>
+        <w:rPr>
+          <w:rFonts w:eastAsia="Meiryo UI" w:hint="eastAsia"/>
+        </w:rPr>
+      </w:pPr>
+    </w:p>
+    <w:p>
+      <w:pPr>
+        <w:rPr>
+          <w:rFonts w:eastAsia="Meiryo UI" w:hint="eastAsia"/>
+        </w:rPr>
+      </w:pPr>
+      <w:r>
+        <w:rPr>
+          <w:rFonts w:eastAsia="Meiryo UI" w:hint="eastAsia"/>
+        </w:rPr>
+        <w:t>###################################################</w:t>
+      </w:r>
+    </w:p>
+    <w:p>
+      <w:pPr>
+        <w:rPr>
+          <w:rFonts w:eastAsia="Meiryo UI"/>
+        </w:rPr>
+      </w:pPr>
+      <w:r>
+        <w:rPr>
+          <w:rFonts w:eastAsia="Meiryo UI" w:hint="eastAsia"/>
+        </w:rPr>
+        <w:t>2024/05/04修正</w:t>
+      </w:r>
+    </w:p>
+    <w:p>
+      <w:pPr>
+        <w:rPr>
+          <w:rFonts w:eastAsia="Meiryo UI"/>
+        </w:rPr>
+      </w:pPr>
+      <w:r>
+        <w:rPr>
+          <w:rFonts w:eastAsia="Meiryo UI" w:hint="eastAsia"/>
+        </w:rPr>
+        <w:t>DispAndLimitsプレートメニューのスケールスライダーの中のBulletPhysicsに関連するスライダーは</w:t>
+      </w:r>
+    </w:p>
+    <w:p>
+      <w:pPr>
+        <w:rPr>
+          <w:rFonts w:eastAsia="Meiryo UI"/>
+        </w:rPr>
+      </w:pPr>
+      <w:r>
+        <w:rPr>
+          <w:rFonts w:eastAsia="Meiryo UI" w:hint="eastAsia"/>
+        </w:rPr>
+        <w:t>BulletPhysicsプレートメニューへ移動しました.</w:t>
+      </w:r>
+    </w:p>
+    <w:p>
+      <w:pPr>
+        <w:rPr>
+          <w:rFonts w:eastAsia="Meiryo UI" w:hint="eastAsia"/>
+        </w:rPr>
+      </w:pPr>
+      <w:r>
+        <w:rPr>
+          <w:rFonts w:eastAsia="Meiryo UI" w:hint="eastAsia"/>
+        </w:rPr>
+        <w:t>このドキュメントではまだ</w:t>
+      </w:r>
+      <w:r>
+        <w:rPr>
+          <w:rFonts w:eastAsia="Meiryo UI" w:hint="eastAsia"/>
+        </w:rPr>
+        <w:t>DispAndLimitsプレートメニュー</w:t>
+      </w:r>
+      <w:r>
+        <w:rPr>
+          <w:rFonts w:eastAsia="Meiryo UI" w:hint="eastAsia"/>
+        </w:rPr>
+        <w:t>にbulletスライダーがあるように書かれていますが、その部分を読み替えてください.</w:t>
+      </w:r>
+    </w:p>
+    <w:p>
+      <w:pPr>
+        <w:rPr>
+          <w:rFonts w:eastAsia="Meiryo UI" w:hint="eastAsia"/>
+        </w:rPr>
+      </w:pPr>
+      <w:r>
+        <w:rPr>
+          <w:rFonts w:eastAsia="Meiryo UI" w:hint="eastAsia"/>
+        </w:rPr>
+        <w:t>###################################################</w:t>
+      </w:r>
+    </w:p>
+    <w:p>
+      <w:pPr>
+        <w:rPr>
+          <w:rFonts w:eastAsia="Meiryo UI"/>
+        </w:rPr>
+      </w:pPr>
+    </w:p>
+    <w:p>
+      <w:pPr>
+        <w:rPr>
+          <w:rFonts w:eastAsia="Meiryo UI" w:hint="eastAsia"/>
+        </w:rPr>
+      </w:pPr>
     </w:p>
     <w:p>
       <w:pPr>
@@ -133,6 +223,7 @@
         <w:rPr>
           <w:rFonts w:eastAsia="Meiryo UI" w:hint="eastAsia"/>
         </w:rPr>
+        <w:lastRenderedPageBreak/>
         <w:t xml:space="preserve">Lightsプレートメニューにはライトの強さのスライダーがあります.　</w:t>
       </w:r>
       <w:r>
@@ -148,19 +239,24 @@
           <w:rFonts w:eastAsia="Meiryo UI"/>
         </w:rPr>
       </w:pPr>
-      <w:proofErr w:type="spellStart"/>
       <w:r>
         <w:rPr>
           <w:rFonts w:eastAsia="Meiryo UI" w:hint="eastAsia"/>
         </w:rPr>
-        <w:t>LimitEuler</w:t>
+        <w:t xml:space="preserve">LimitEulerプレートメニューには物理角度制限度合のスライダーがあります.　</w:t>
       </w:r>
-      <w:proofErr w:type="spellEnd"/>
+    </w:p>
+    <w:p>
+      <w:pPr>
+        <w:rPr>
+          <w:rFonts w:eastAsia="Meiryo UI"/>
+        </w:rPr>
+      </w:pPr>
       <w:r>
         <w:rPr>
           <w:rFonts w:eastAsia="Meiryo UI" w:hint="eastAsia"/>
         </w:rPr>
-        <w:t xml:space="preserve">プレートメニューには物理角度制限度合のスライダーがあります.　</w:t>
+        <w:t>RigidParamsプレートメニューにはrotSpringValue設定GUIがあります.</w:t>
       </w:r>
     </w:p>
     <w:p>
@@ -169,94 +265,17 @@
           <w:rFonts w:eastAsia="Meiryo UI"/>
         </w:rPr>
       </w:pPr>
-      <w:proofErr w:type="spellStart"/>
       <w:r>
         <w:rPr>
           <w:rFonts w:eastAsia="Meiryo UI" w:hint="eastAsia"/>
         </w:rPr>
-        <w:t>RigidParams</w:t>
-      </w:r>
-      <w:proofErr w:type="spellEnd"/>
-      <w:r>
-        <w:rPr>
-          <w:rFonts w:eastAsia="Meiryo UI" w:hint="eastAsia"/>
-        </w:rPr>
-        <w:t>プレートメニューには</w:t>
-      </w:r>
-      <w:proofErr w:type="spellStart"/>
-      <w:r>
-        <w:rPr>
-          <w:rFonts w:eastAsia="Meiryo UI" w:hint="eastAsia"/>
-        </w:rPr>
-        <w:t>rotSpringValue</w:t>
-      </w:r>
-      <w:proofErr w:type="spellEnd"/>
-      <w:r>
-        <w:rPr>
-          <w:rFonts w:eastAsia="Meiryo UI" w:hint="eastAsia"/>
-        </w:rPr>
-        <w:t>設定GUIがあります.</w:t>
-      </w:r>
-    </w:p>
-    <w:p>
-      <w:pPr>
-        <w:rPr>
-          <w:rFonts w:eastAsia="Meiryo UI"/>
-        </w:rPr>
-      </w:pPr>
-      <w:r>
-        <w:rPr>
-          <w:rFonts w:eastAsia="Meiryo UI" w:hint="eastAsia"/>
-        </w:rPr>
-        <w:t>それなのに</w:t>
-      </w:r>
-      <w:proofErr w:type="spellStart"/>
-      <w:r>
-        <w:rPr>
-          <w:rFonts w:eastAsia="Meiryo UI" w:hint="eastAsia"/>
-        </w:rPr>
-        <w:t>DispAndLimits</w:t>
-      </w:r>
-      <w:proofErr w:type="spellEnd"/>
-      <w:r>
-        <w:rPr>
-          <w:rFonts w:eastAsia="Meiryo UI" w:hint="eastAsia"/>
-        </w:rPr>
-        <w:t>プレートメニューにもLightsスライダーと</w:t>
-      </w:r>
-      <w:proofErr w:type="spellStart"/>
-      <w:r>
-        <w:rPr>
-          <w:rFonts w:eastAsia="Meiryo UI" w:hint="eastAsia"/>
-        </w:rPr>
-        <w:t>PhysicalLimitScale</w:t>
-      </w:r>
-      <w:proofErr w:type="spellEnd"/>
-      <w:r>
-        <w:rPr>
-          <w:rFonts w:eastAsia="Meiryo UI" w:hint="eastAsia"/>
-        </w:rPr>
-        <w:t>スライダー</w:t>
+        <w:t>それなのにDispAndLimitsプレートメニューにもLightsスライダーとPhysicalLimitScaleスライダー</w:t>
       </w:r>
       <w:r>
         <w:rPr>
           <w:rFonts w:eastAsia="Meiryo UI" w:hint="eastAsia"/>
         </w:rPr>
-        <w:t>と</w:t>
-      </w:r>
-      <w:proofErr w:type="spellStart"/>
-      <w:r>
-        <w:rPr>
-          <w:rFonts w:eastAsia="Meiryo UI" w:hint="eastAsia"/>
-        </w:rPr>
-        <w:t>AngleSpringScale</w:t>
-      </w:r>
-      <w:proofErr w:type="spellEnd"/>
-      <w:r>
-        <w:rPr>
-          <w:rFonts w:eastAsia="Meiryo UI" w:hint="eastAsia"/>
-        </w:rPr>
-        <w:t>スライダー</w:t>
+        <w:t>とAngleSpringScaleスライダー</w:t>
       </w:r>
       <w:r>
         <w:rPr>
@@ -302,19 +321,11 @@
         </w:rPr>
         <w:t>、</w:t>
       </w:r>
-      <w:proofErr w:type="spellStart"/>
       <w:r>
         <w:rPr>
           <w:rFonts w:eastAsia="Meiryo UI" w:hint="eastAsia"/>
         </w:rPr>
-        <w:t>DispAndLimits</w:t>
-      </w:r>
-      <w:proofErr w:type="spellEnd"/>
-      <w:r>
-        <w:rPr>
-          <w:rFonts w:eastAsia="Meiryo UI" w:hint="eastAsia"/>
-        </w:rPr>
-        <w:t>メニューでは</w:t>
+        <w:t>DispAndLimitsメニューでは</w:t>
       </w:r>
       <w:r>
         <w:rPr>
@@ -338,29 +349,14 @@
     </w:p>
     <w:p>
       <w:pPr>
-        <w:ind w:firstLineChars="1500" w:firstLine="3300"/>
         <w:rPr>
-          <w:rFonts w:eastAsia="Meiryo UI" w:hint="eastAsia"/>
+          <w:rFonts w:eastAsia="Meiryo UI"/>
         </w:rPr>
       </w:pPr>
       <w:r>
         <w:rPr>
           <w:rFonts w:eastAsia="Meiryo UI" w:hint="eastAsia"/>
         </w:rPr>
-        <w:t>次ページへ続く</w:t>
-      </w:r>
-    </w:p>
-    <w:p>
-      <w:pPr>
-        <w:rPr>
-          <w:rFonts w:eastAsia="Meiryo UI"/>
-        </w:rPr>
-      </w:pPr>
-      <w:r>
-        <w:rPr>
-          <w:rFonts w:eastAsia="Meiryo UI" w:hint="eastAsia"/>
-        </w:rPr>
-        <w:lastRenderedPageBreak/>
         <w:t>Lightsプレートメニューでは個々の</w:t>
       </w:r>
       <w:r>
@@ -393,19 +389,11 @@
         </w:rPr>
         <w:t xml:space="preserve">に対してどれだけ影響を受けるかの設定をします.　</w:t>
       </w:r>
-      <w:proofErr w:type="spellStart"/>
       <w:r>
         <w:rPr>
           <w:rFonts w:eastAsia="Meiryo UI" w:hint="eastAsia"/>
         </w:rPr>
-        <w:t>DispAndLimits</w:t>
-      </w:r>
-      <w:proofErr w:type="spellEnd"/>
-      <w:r>
-        <w:rPr>
-          <w:rFonts w:eastAsia="Meiryo UI" w:hint="eastAsia"/>
-        </w:rPr>
-        <w:t>では</w:t>
+        <w:t>DispAndLimitsでは</w:t>
       </w:r>
       <w:r>
         <w:rPr>
@@ -427,33 +415,11 @@
           <w:rFonts w:eastAsia="Meiryo UI"/>
         </w:rPr>
       </w:pPr>
-      <w:proofErr w:type="spellStart"/>
       <w:r>
         <w:rPr>
           <w:rFonts w:eastAsia="Meiryo UI" w:hint="eastAsia"/>
         </w:rPr>
-        <w:t>LimitEuler</w:t>
-      </w:r>
-      <w:proofErr w:type="spellEnd"/>
-      <w:r>
-        <w:rPr>
-          <w:rFonts w:eastAsia="Meiryo UI" w:hint="eastAsia"/>
-        </w:rPr>
-        <w:t xml:space="preserve">プレートメニューでは個々のボーンの物理角度制限の制限度合も設定します.　</w:t>
-      </w:r>
-      <w:proofErr w:type="spellStart"/>
-      <w:r>
-        <w:rPr>
-          <w:rFonts w:eastAsia="Meiryo UI" w:hint="eastAsia"/>
-        </w:rPr>
-        <w:t>DispAndLimits</w:t>
-      </w:r>
-      <w:proofErr w:type="spellEnd"/>
-      <w:r>
-        <w:rPr>
-          <w:rFonts w:eastAsia="Meiryo UI" w:hint="eastAsia"/>
-        </w:rPr>
-        <w:t>プレートメニューでは全てのボーンの物理角度制限度合に対して倍率を掛ける設定をします.</w:t>
+        <w:t>LimitEulerプレートメニューでは個々のボーンの物理角度制限の制限度合も設定します.　DispAndLimitsプレートメニューでは全てのボーンの物理角度制限度合に対して倍率を掛ける設定をします.</w:t>
       </w:r>
     </w:p>
     <w:p>
@@ -482,33 +448,11 @@
           <w:rFonts w:eastAsia="Meiryo UI"/>
         </w:rPr>
       </w:pPr>
-      <w:proofErr w:type="spellStart"/>
       <w:r>
         <w:rPr>
           <w:rFonts w:eastAsia="Meiryo UI" w:hint="eastAsia"/>
         </w:rPr>
-        <w:t>RigidParams</w:t>
-      </w:r>
-      <w:proofErr w:type="spellEnd"/>
-      <w:r>
-        <w:rPr>
-          <w:rFonts w:eastAsia="Meiryo UI" w:hint="eastAsia"/>
-        </w:rPr>
-        <w:t>プレートメニューでは個々の剛体に対して回転バネ定数を設定し、</w:t>
-      </w:r>
-      <w:proofErr w:type="spellStart"/>
-      <w:r>
-        <w:rPr>
-          <w:rFonts w:eastAsia="Meiryo UI" w:hint="eastAsia"/>
-        </w:rPr>
-        <w:t>DispAndLimits</w:t>
-      </w:r>
-      <w:proofErr w:type="spellEnd"/>
-      <w:r>
-        <w:rPr>
-          <w:rFonts w:eastAsia="Meiryo UI" w:hint="eastAsia"/>
-        </w:rPr>
-        <w:t>プレートメニューで全ての剛体の回転バネ定数に対して倍率を掛ける設定をします.</w:t>
+        <w:t>RigidParamsプレートメニューでは個々の剛体に対して回転バネ定数を設定し、DispAndLimitsプレートメニューで全ての剛体の回転バネ定数に対して倍率を掛ける設定をします.</w:t>
       </w:r>
     </w:p>
     <w:p>
@@ -534,21 +478,7 @@
         <w:rPr>
           <w:rFonts w:eastAsia="Meiryo UI" w:hint="eastAsia"/>
         </w:rPr>
-        <w:t>環境依存問題を</w:t>
-      </w:r>
-      <w:proofErr w:type="spellStart"/>
-      <w:r>
-        <w:rPr>
-          <w:rFonts w:eastAsia="Meiryo UI" w:hint="eastAsia"/>
-        </w:rPr>
-        <w:t>DispAndLimits</w:t>
-      </w:r>
-      <w:proofErr w:type="spellEnd"/>
-      <w:r>
-        <w:rPr>
-          <w:rFonts w:eastAsia="Meiryo UI" w:hint="eastAsia"/>
-        </w:rPr>
-        <w:t>プレートメニューのスライダー設定で「ある程度」吸収出来ることを想定しています。</w:t>
+        <w:t>環境依存問題をDispAndLimitsプレートメニューのスライダー設定で「ある程度」吸収出来ることを想定しています。</w:t>
       </w:r>
     </w:p>
     <w:p>
@@ -624,21 +554,69 @@
         <w:rPr>
           <w:rFonts w:eastAsia="Meiryo UI" w:hint="eastAsia"/>
         </w:rPr>
-        <w:t>ですが、</w:t>
+        <w:t>ですが、DispAndLimitsプレートメニューのスライダーで設定全体をスケールすることによりある程度調整可能だと思っています。</w:t>
       </w:r>
-      <w:proofErr w:type="spellStart"/>
+    </w:p>
+    <w:p>
+      <w:pPr>
+        <w:rPr>
+          <w:rFonts w:eastAsia="Meiryo UI"/>
+        </w:rPr>
+      </w:pPr>
       <w:r>
         <w:rPr>
           <w:rFonts w:eastAsia="Meiryo UI" w:hint="eastAsia"/>
         </w:rPr>
-        <w:t>DispAndLimits</w:t>
+        <w:t>そのような意味で同じ項目について複数スライダーが存在し、全体に対するスケールスライダーはDispAndLimitsプレートメニューにあります。</w:t>
       </w:r>
-      <w:proofErr w:type="spellEnd"/>
+    </w:p>
+    <w:p>
+      <w:pPr>
+        <w:rPr>
+          <w:rFonts w:eastAsia="Meiryo UI"/>
+        </w:rPr>
+      </w:pPr>
+    </w:p>
+    <w:p>
+      <w:pPr>
+        <w:rPr>
+          <w:rFonts w:eastAsia="Meiryo UI"/>
+        </w:rPr>
+      </w:pPr>
+    </w:p>
+    <w:p>
+      <w:pPr>
+        <w:rPr>
+          <w:rFonts w:eastAsia="Meiryo UI"/>
+        </w:rPr>
+      </w:pPr>
+    </w:p>
+    <w:p>
+      <w:pPr>
+        <w:rPr>
+          <w:rFonts w:eastAsia="Meiryo UI"/>
+        </w:rPr>
+      </w:pPr>
+    </w:p>
+    <w:p>
+      <w:pPr>
+        <w:rPr>
+          <w:rFonts w:eastAsia="Meiryo UI"/>
+        </w:rPr>
+      </w:pPr>
+    </w:p>
+    <w:p>
+      <w:pPr>
+        <w:ind w:firstLineChars="1500" w:firstLine="3300"/>
+        <w:rPr>
+          <w:rFonts w:eastAsia="Meiryo UI" w:hint="eastAsia"/>
+        </w:rPr>
+      </w:pPr>
       <w:r>
         <w:rPr>
           <w:rFonts w:eastAsia="Meiryo UI" w:hint="eastAsia"/>
         </w:rPr>
-        <w:t>プレートメニューのスライダーで設定全体をスケールすることによりある程度調整可能だと思っています。</w:t>
+        <w:t>次ページへ続く</w:t>
       </w:r>
     </w:p>
     <w:p>
@@ -651,47 +629,7 @@
         <w:rPr>
           <w:rFonts w:eastAsia="Meiryo UI" w:hint="eastAsia"/>
         </w:rPr>
-        <w:t>そのような意味で同じ項目について複数スライダーが存在し、全体に対するスケールスライダーは</w:t>
-      </w:r>
-      <w:proofErr w:type="spellStart"/>
-      <w:r>
-        <w:rPr>
-          <w:rFonts w:eastAsia="Meiryo UI" w:hint="eastAsia"/>
-        </w:rPr>
-        <w:t>DispAndLimits</w:t>
-      </w:r>
-      <w:proofErr w:type="spellEnd"/>
-      <w:r>
-        <w:rPr>
-          <w:rFonts w:eastAsia="Meiryo UI" w:hint="eastAsia"/>
-        </w:rPr>
-        <w:t>プレートメニューにあります。</w:t>
-      </w:r>
-    </w:p>
-    <w:p>
-      <w:pPr>
-        <w:rPr>
-          <w:rFonts w:eastAsia="Meiryo UI"/>
-        </w:rPr>
-      </w:pPr>
-    </w:p>
-    <w:p>
-      <w:pPr>
-        <w:rPr>
-          <w:rFonts w:eastAsia="Meiryo UI" w:hint="eastAsia"/>
-        </w:rPr>
-      </w:pPr>
-    </w:p>
-    <w:p>
-      <w:pPr>
-        <w:rPr>
-          <w:rFonts w:eastAsia="Meiryo UI" w:hint="eastAsia"/>
-        </w:rPr>
-      </w:pPr>
-      <w:r>
-        <w:rPr>
-          <w:rFonts w:eastAsia="Meiryo UI" w:hint="eastAsia"/>
-        </w:rPr>
+        <w:lastRenderedPageBreak/>
         <w:t>物理設定に関してもう少し書いておきます。</w:t>
       </w:r>
     </w:p>
@@ -718,35 +656,7 @@
         <w:rPr>
           <w:rFonts w:eastAsia="Meiryo UI" w:hint="eastAsia"/>
         </w:rPr>
-        <w:t>そして</w:t>
-      </w:r>
-      <w:proofErr w:type="spellStart"/>
-      <w:r>
-        <w:rPr>
-          <w:rFonts w:eastAsia="Meiryo UI" w:hint="eastAsia"/>
-        </w:rPr>
-        <w:t>AdditiveIK</w:t>
-      </w:r>
-      <w:proofErr w:type="spellEnd"/>
-      <w:r>
-        <w:rPr>
-          <w:rFonts w:eastAsia="Meiryo UI" w:hint="eastAsia"/>
-        </w:rPr>
-        <w:t>では物理シミュレーションライブラリとして</w:t>
-      </w:r>
-      <w:proofErr w:type="spellStart"/>
-      <w:r>
-        <w:rPr>
-          <w:rFonts w:eastAsia="Meiryo UI" w:hint="eastAsia"/>
-        </w:rPr>
-        <w:t>BulletPhysics</w:t>
-      </w:r>
-      <w:proofErr w:type="spellEnd"/>
-      <w:r>
-        <w:rPr>
-          <w:rFonts w:eastAsia="Meiryo UI" w:hint="eastAsia"/>
-        </w:rPr>
-        <w:t>という外部ライブラリを使用していますが、このライブラリは60fps表示を想定して設計されているらしいです。</w:t>
+        <w:t>そしてAdditiveIKでは物理シミュレーションライブラリとしてBulletPhysicsという外部ライブラリを使用していますが、このライブラリは60fps表示を想定して設計されているらしいです。</w:t>
       </w:r>
     </w:p>
     <w:p>
@@ -834,47 +744,11 @@
           <w:rFonts w:eastAsia="Meiryo UI"/>
         </w:rPr>
       </w:pPr>
-      <w:proofErr w:type="spellStart"/>
       <w:r>
         <w:rPr>
           <w:rFonts w:eastAsia="Meiryo UI" w:hint="eastAsia"/>
         </w:rPr>
-        <w:t>DispAndLimits</w:t>
-      </w:r>
-      <w:proofErr w:type="spellEnd"/>
-      <w:r>
-        <w:rPr>
-          <w:rFonts w:eastAsia="Meiryo UI" w:hint="eastAsia"/>
-        </w:rPr>
-        <w:t>プレートメニューの</w:t>
-      </w:r>
-      <w:proofErr w:type="spellStart"/>
-      <w:r>
-        <w:rPr>
-          <w:rFonts w:eastAsia="Meiryo UI" w:hint="eastAsia"/>
-        </w:rPr>
-        <w:t>AngleSpringScale</w:t>
-      </w:r>
-      <w:proofErr w:type="spellEnd"/>
-      <w:r>
-        <w:rPr>
-          <w:rFonts w:eastAsia="Meiryo UI" w:hint="eastAsia"/>
-        </w:rPr>
-        <w:t>スライダーと</w:t>
-      </w:r>
-      <w:proofErr w:type="spellStart"/>
-      <w:r>
-        <w:rPr>
-          <w:rFonts w:eastAsia="Meiryo UI" w:hint="eastAsia"/>
-        </w:rPr>
-        <w:t>PhysicalLimitScale</w:t>
-      </w:r>
-      <w:proofErr w:type="spellEnd"/>
-      <w:r>
-        <w:rPr>
-          <w:rFonts w:eastAsia="Meiryo UI" w:hint="eastAsia"/>
-        </w:rPr>
-        <w:t>スライダーの数値は小さくするのが良いでしょう。</w:t>
+        <w:t>DispAndLimitsプレートメニューのAngleSpringScaleスライダーとPhysicalLimitScaleスライダーの数値は小さくするのが良いでしょう。</w:t>
       </w:r>
     </w:p>
     <w:sectPr>
@@ -28043,6 +27917,10 @@
 </file>
 
 <file path=customXml/item2.xml><?xml version="1.0" encoding="utf-8"?>
+<b:Sources xmlns:b="http://schemas.openxmlformats.org/officeDocument/2006/bibliography" xmlns="http://schemas.openxmlformats.org/officeDocument/2006/bibliography" SelectedStyle="\APASixthEditionOfficeOnline.xsl" StyleName="APA" Version="6"/>
+</file>
+
+<file path=customXml/item3.xml><?xml version="1.0" encoding="utf-8"?>
 <ct:contentTypeSchema xmlns:ct="http://schemas.microsoft.com/office/2006/metadata/contentType" xmlns:ma="http://schemas.microsoft.com/office/2006/metadata/properties/metaAttributes" ct:_="" ma:_="" ma:contentTypeName="TemplateFile" ma:contentTypeID="0x0101006EDDDB5EE6D98C44930B742096920B300400F5B6D36B3EF94B4E9A635CDF2A18F5B8" ma:contentTypeVersion="72" ma:contentTypeDescription="Create a new document." ma:contentTypeScope="" ma:versionID="a23e56308344d904b51738559c3d67c9">
   <xsd:schema xmlns:xsd="http://www.w3.org/2001/XMLSchema" xmlns:xs="http://www.w3.org/2001/XMLSchema" xmlns:p="http://schemas.microsoft.com/office/2006/metadata/properties" xmlns:ns2="4873beb7-5857-4685-be1f-d57550cc96cc" targetNamespace="http://schemas.microsoft.com/office/2006/metadata/properties" ma:root="true" ma:fieldsID="cd0908cc4600e77bf5da051303e00c8d" ns2:_="">
     <xsd:import namespace="4873beb7-5857-4685-be1f-d57550cc96cc"/>
@@ -29082,10 +28960,6 @@
 </ct:contentTypeSchema>
 </file>
 
-<file path=customXml/item3.xml><?xml version="1.0" encoding="utf-8"?>
-<b:Sources xmlns:b="http://schemas.openxmlformats.org/officeDocument/2006/bibliography" xmlns="http://schemas.openxmlformats.org/officeDocument/2006/bibliography" SelectedStyle="\APASixthEditionOfficeOnline.xsl" StyleName="APA" Version="6"/>
-</file>
-
 <file path=customXml/itemProps1.xml><?xml version="1.0" encoding="utf-8"?>
 <ds:datastoreItem xmlns:ds="http://schemas.openxmlformats.org/officeDocument/2006/customXml" ds:itemID="{7FBDB1CC-CEFB-4E46-8174-1F0AA0D30B24}">
   <ds:schemaRefs>
@@ -29097,6 +28971,14 @@
 </file>
 
 <file path=customXml/itemProps2.xml><?xml version="1.0" encoding="utf-8"?>
+<ds:datastoreItem xmlns:ds="http://schemas.openxmlformats.org/officeDocument/2006/customXml" ds:itemID="{AA3C0EAD-6529-4585-9E00-54D0371D6547}">
+  <ds:schemaRefs>
+    <ds:schemaRef ds:uri="http://schemas.openxmlformats.org/officeDocument/2006/bibliography"/>
+  </ds:schemaRefs>
+</ds:datastoreItem>
+</file>
+
+<file path=customXml/itemProps3.xml><?xml version="1.0" encoding="utf-8"?>
 <ds:datastoreItem xmlns:ds="http://schemas.openxmlformats.org/officeDocument/2006/customXml" ds:itemID="{4B3A7E92-E05A-4924-9E8A-9F6659E5855B}">
   <ds:schemaRefs>
     <ds:schemaRef ds:uri="http://schemas.microsoft.com/office/2006/metadata/contentType"/>
@@ -29112,12 +28994,4 @@
     <ds:schemaRef ds:uri="http://schemas.microsoft.com/internal/obd"/>
   </ds:schemaRefs>
 </ds:datastoreItem>
-</file>
-
-<file path=customXml/itemProps3.xml><?xml version="1.0" encoding="utf-8"?>
-<ds:datastoreItem xmlns:ds="http://schemas.openxmlformats.org/officeDocument/2006/customXml" ds:itemID="{AA3C0EAD-6529-4585-9E00-54D0371D6547}">
-  <ds:schemaRefs>
-    <ds:schemaRef ds:uri="http://schemas.openxmlformats.org/officeDocument/2006/bibliography"/>
-  </ds:schemaRefs>
-</ds:datastoreItem>
 </file>
</xml_diff>